<commit_message>
for meating in 10/18
</commit_message>
<xml_diff>
--- a/연구과제 방법 설정.docx
+++ b/연구과제 방법 설정.docx
@@ -5,9 +5,6 @@
     <w:p>
       <w:pPr>
         <w:spacing w:after="0"/>
-        <w:rPr>
-          <w:rFonts w:hint="eastAsia"/>
-        </w:rPr>
       </w:pPr>
       <w:r>
         <w:t>1. physics mesh simulation + fluid(flex 와 같은 plugin활용)</w:t>
@@ -135,9 +132,6 @@
     <w:p>
       <w:pPr>
         <w:spacing w:after="0"/>
-        <w:rPr>
-          <w:rFonts w:hint="eastAsia"/>
-        </w:rPr>
       </w:pPr>
       <w:r>
         <w:rPr>
@@ -166,6 +160,12 @@
         <w:rPr>
           <w:rFonts w:hint="eastAsia"/>
         </w:rPr>
+        <w:t>사</w:t>
+      </w:r>
+      <w:r>
+        <w:rPr>
+          <w:rFonts w:hint="eastAsia"/>
+        </w:rPr>
         <w:t xml:space="preserve">방으로 날아간 토마토의 잔해들은 일정 거리를 벗어나면 </w:t>
       </w:r>
       <w:r>
@@ -223,7 +223,6 @@
       <w:pPr>
         <w:spacing w:after="0"/>
         <w:rPr>
-          <w:rFonts w:hint="eastAsia"/>
           <w:b/>
           <w:color w:val="FF0000"/>
         </w:rPr>
@@ -232,9 +231,6 @@
     <w:p>
       <w:pPr>
         <w:spacing w:after="0"/>
-        <w:rPr>
-          <w:rFonts w:hint="eastAsia"/>
-        </w:rPr>
       </w:pPr>
       <w:r>
         <w:rPr>
@@ -466,9 +462,6 @@
         </w:numPr>
         <w:spacing w:after="0"/>
         <w:ind w:leftChars="0"/>
-        <w:rPr>
-          <w:rFonts w:hint="eastAsia"/>
-        </w:rPr>
       </w:pPr>
       <w:r>
         <w:rPr>
@@ -480,11 +473,8 @@
     <w:p>
       <w:pPr>
         <w:spacing w:after="0"/>
-        <w:rPr>
-          <w:rFonts w:hint="eastAsia"/>
-        </w:rPr>
-      </w:pPr>
-      <w:hyperlink r:id="rId5" w:history="1">
+      </w:pPr>
+      <w:hyperlink r:id="rId6" w:history="1">
         <w:r>
           <w:rPr>
             <w:rStyle w:val="a4"/>
@@ -541,9 +531,6 @@
     <w:p>
       <w:pPr>
         <w:spacing w:after="0"/>
-        <w:rPr>
-          <w:rFonts w:hint="eastAsia"/>
-        </w:rPr>
       </w:pPr>
       <w:r>
         <w:rPr>
@@ -603,9 +590,6 @@
     <w:p>
       <w:pPr>
         <w:spacing w:after="0"/>
-        <w:rPr>
-          <w:rFonts w:hint="eastAsia"/>
-        </w:rPr>
       </w:pPr>
       <w:r>
         <w:t xml:space="preserve">Metaball 을 </w:t>
@@ -682,7 +666,7 @@
       <w:r>
         <w:t>(</w:t>
       </w:r>
-      <w:hyperlink r:id="rId6" w:history="1">
+      <w:hyperlink r:id="rId7" w:history="1">
         <w:r>
           <w:rPr>
             <w:rStyle w:val="a4"/>
@@ -783,9 +767,6 @@
       <w:pPr>
         <w:spacing w:after="0"/>
         <w:ind w:left="1200" w:hangingChars="600" w:hanging="1200"/>
-        <w:rPr>
-          <w:rFonts w:hint="eastAsia"/>
-        </w:rPr>
       </w:pPr>
       <w:r>
         <w:rPr>
@@ -807,9 +788,6 @@
       <w:pPr>
         <w:spacing w:after="0"/>
         <w:ind w:left="1200" w:hangingChars="600" w:hanging="1200"/>
-        <w:rPr>
-          <w:rFonts w:hint="eastAsia"/>
-        </w:rPr>
       </w:pPr>
       <w:r>
         <w:rPr>
@@ -843,11 +821,8 @@
       <w:pPr>
         <w:spacing w:after="0"/>
         <w:ind w:left="1200" w:hangingChars="600" w:hanging="1200"/>
-        <w:rPr>
-          <w:rFonts w:hint="eastAsia"/>
-        </w:rPr>
-      </w:pPr>
-      <w:hyperlink r:id="rId7" w:history="1">
+      </w:pPr>
+      <w:hyperlink r:id="rId8" w:history="1">
         <w:r>
           <w:rPr>
             <w:rStyle w:val="a4"/>
@@ -868,9 +843,6 @@
     <w:p>
       <w:pPr>
         <w:spacing w:after="0"/>
-        <w:rPr>
-          <w:rFonts w:hint="eastAsia"/>
-        </w:rPr>
       </w:pPr>
     </w:p>
     <w:p>
@@ -1156,9 +1128,6 @@
     <w:p>
       <w:pPr>
         <w:spacing w:after="0"/>
-        <w:rPr>
-          <w:rFonts w:hint="eastAsia"/>
-        </w:rPr>
       </w:pPr>
       <w:r>
         <w:rPr>
@@ -1183,9 +1152,362 @@
           <w:rFonts w:hint="eastAsia"/>
         </w:rPr>
         <w:t>를 모두 다 사용해야 한다.</w:t>
+      </w:r>
+    </w:p>
+    <w:p>
+      <w:pPr>
+        <w:spacing w:after="0"/>
+      </w:pPr>
+    </w:p>
+    <w:p>
+      <w:pPr>
+        <w:spacing w:after="0"/>
+      </w:pPr>
+      <w:r>
+        <w:t>//</w:t>
+      </w:r>
+      <w:r>
+        <w:rPr>
+          <w:rFonts w:hint="eastAsia"/>
+        </w:rPr>
+        <w:t>결과</w:t>
+      </w:r>
+      <w:r>
+        <w:t>---------------------------------------------------------------------------------------------------</w:t>
+      </w:r>
+    </w:p>
+    <w:p>
+      <w:pPr>
+        <w:spacing w:after="0"/>
+      </w:pPr>
+      <w:r>
+        <w:rPr>
+          <w:rFonts w:hint="eastAsia"/>
+        </w:rPr>
+        <w:t xml:space="preserve">과일 던지기는 </w:t>
+      </w:r>
+      <w:r>
+        <w:t xml:space="preserve">morphing </w:t>
+      </w:r>
+      <w:r>
+        <w:rPr>
+          <w:rFonts w:hint="eastAsia"/>
+        </w:rPr>
+        <w:t xml:space="preserve">과 </w:t>
+      </w:r>
+      <w:r>
+        <w:t xml:space="preserve">particle </w:t>
+      </w:r>
+      <w:r>
+        <w:rPr>
+          <w:rFonts w:hint="eastAsia"/>
+        </w:rPr>
+        <w:t>을 사용한다.</w:t>
+      </w:r>
+      <w:r>
+        <w:t xml:space="preserve"> </w:t>
+      </w:r>
+      <w:r>
+        <w:rPr>
+          <w:rFonts w:hint="eastAsia"/>
+        </w:rPr>
+        <w:t xml:space="preserve">토마토를 던져서 뭉게지는거 까지는 </w:t>
+      </w:r>
+      <w:r>
+        <w:t xml:space="preserve">morphing </w:t>
+      </w:r>
+      <w:r>
+        <w:rPr>
+          <w:rFonts w:hint="eastAsia"/>
+        </w:rPr>
+        <w:t>을 사용하고 뭉게지고 나서 사방으로 튀기는 것은 파티클을 이용한다.</w:t>
+      </w:r>
+    </w:p>
+    <w:p>
+      <w:pPr>
+        <w:spacing w:after="0"/>
+      </w:pPr>
+    </w:p>
+    <w:p>
+      <w:pPr>
+        <w:spacing w:after="0"/>
+      </w:pPr>
+      <w:r>
+        <w:rPr>
+          <w:rFonts w:hint="eastAsia"/>
+        </w:rPr>
+        <w:t>참고자료</w:t>
+      </w:r>
+    </w:p>
+    <w:p>
+      <w:pPr>
+        <w:spacing w:after="0"/>
+        <w:rPr>
+          <w:rFonts w:hint="eastAsia"/>
+        </w:rPr>
+      </w:pPr>
+      <w:r>
+        <w:t>C</w:t>
+      </w:r>
+      <w:r>
+        <w:rPr>
+          <w:rFonts w:hint="eastAsia"/>
+        </w:rPr>
+        <w:t xml:space="preserve">ascade </w:t>
+      </w:r>
+      <w:r>
+        <w:t xml:space="preserve">particle system: </w:t>
+      </w:r>
+      <w:r>
+        <w:t>https://www.youtube.com/watch?v=OXK2Xbd7D9w&amp;t=201s</w:t>
       </w:r>
       <w:bookmarkStart w:id="0" w:name="_GoBack"/>
       <w:bookmarkEnd w:id="0"/>
+    </w:p>
+    <w:p>
+      <w:pPr>
+        <w:spacing w:after="0"/>
+        <w:rPr>
+          <w:b/>
+        </w:rPr>
+      </w:pPr>
+      <w:r>
+        <w:t>//</w:t>
+      </w:r>
+      <w:r>
+        <w:rPr>
+          <w:rFonts w:hint="eastAsia"/>
+          <w:b/>
+        </w:rPr>
+        <w:t>Morphing----------------------------------------------------------------------------------------------</w:t>
+      </w:r>
+    </w:p>
+    <w:p>
+      <w:pPr>
+        <w:spacing w:after="0"/>
+      </w:pPr>
+      <w:r>
+        <w:rPr>
+          <w:rFonts w:hint="eastAsia"/>
+        </w:rPr>
+        <w:t xml:space="preserve">모델링툴을 이용해 </w:t>
+      </w:r>
+      <w:r>
+        <w:rPr>
+          <w:rFonts w:hint="eastAsia"/>
+        </w:rPr>
+        <w:t xml:space="preserve">버텍스를 설정해 morphing 되는 메쉬를 만들고 </w:t>
+      </w:r>
+      <w:r>
+        <w:t>ue4</w:t>
+      </w:r>
+      <w:r>
+        <w:rPr>
+          <w:rFonts w:hint="eastAsia"/>
+        </w:rPr>
+        <w:t xml:space="preserve">에서 오브젝트에 맞을 경우 </w:t>
+      </w:r>
+      <w:r>
+        <w:t xml:space="preserve">morphing </w:t>
+      </w:r>
+      <w:r>
+        <w:rPr>
+          <w:rFonts w:hint="eastAsia"/>
+        </w:rPr>
+        <w:t>이 발동되게 한다.</w:t>
+      </w:r>
+    </w:p>
+    <w:p>
+      <w:pPr>
+        <w:spacing w:after="0"/>
+        <w:rPr>
+          <w:rFonts w:hint="eastAsia"/>
+        </w:rPr>
+      </w:pPr>
+    </w:p>
+    <w:p>
+      <w:pPr>
+        <w:spacing w:after="0"/>
+      </w:pPr>
+      <w:r>
+        <w:rPr>
+          <w:rFonts w:hint="eastAsia"/>
+        </w:rPr>
+        <w:t xml:space="preserve">과일이 몸에 맞았을 때 과일의 파편들이 사방으로 튀어나가는 것 </w:t>
+      </w:r>
+      <w:r>
+        <w:t>-&gt; ue4</w:t>
+      </w:r>
+      <w:r>
+        <w:rPr>
+          <w:rFonts w:hint="eastAsia"/>
+        </w:rPr>
+        <w:t xml:space="preserve">내의 </w:t>
+      </w:r>
+      <w:r>
+        <w:t xml:space="preserve">particle </w:t>
+      </w:r>
+      <w:r>
+        <w:rPr>
+          <w:rFonts w:hint="eastAsia"/>
+        </w:rPr>
+        <w:t xml:space="preserve">시스템을 이용하여 </w:t>
+      </w:r>
+      <w:r>
+        <w:rPr>
+          <w:rFonts w:hint="eastAsia"/>
+        </w:rPr>
+        <w:t xml:space="preserve">캐릭터 </w:t>
+      </w:r>
+      <w:r>
+        <w:t xml:space="preserve">skeletal mesh </w:t>
+      </w:r>
+      <w:r>
+        <w:rPr>
+          <w:rFonts w:hint="eastAsia"/>
+        </w:rPr>
+        <w:t xml:space="preserve">와 결함하면 </w:t>
+      </w:r>
+      <w:r>
+        <w:rPr>
+          <w:rFonts w:hint="eastAsia"/>
+        </w:rPr>
+        <w:t>사방으로 터지는 것이 가능하다.</w:t>
+      </w:r>
+      <w:r>
+        <w:t xml:space="preserve"> </w:t>
+      </w:r>
+      <w:r>
+        <w:rPr>
+          <w:rFonts w:hint="eastAsia"/>
+        </w:rPr>
+        <w:t>아니면 morphing 된 과일 메쉬와 연결하여 과일이 뭉게지면(</w:t>
+      </w:r>
+      <w:r>
+        <w:t>morphing</w:t>
+      </w:r>
+      <w:r>
+        <w:rPr>
+          <w:rFonts w:hint="eastAsia"/>
+        </w:rPr>
+        <w:t>이 완료되면)</w:t>
+      </w:r>
+      <w:r>
+        <w:t xml:space="preserve"> </w:t>
+      </w:r>
+      <w:r>
+        <w:rPr>
+          <w:rFonts w:hint="eastAsia"/>
+        </w:rPr>
+        <w:t>그대로 사라지게 하는 것이 아니라 그 과일과 파티클을 결합하여 과일에서 파티클이 나오게 한후 파티클 액션이 끝남과 동시에 과일 메시도 사라지면서 맞은 부분에 텍스처로 자국을 남긴다.</w:t>
+      </w:r>
+    </w:p>
+    <w:p>
+      <w:pPr>
+        <w:spacing w:after="0"/>
+      </w:pPr>
+    </w:p>
+    <w:p>
+      <w:pPr>
+        <w:spacing w:after="0"/>
+      </w:pPr>
+      <w:r>
+        <w:rPr>
+          <w:rFonts w:hint="eastAsia"/>
+        </w:rPr>
+        <w:t xml:space="preserve">+ 하나의 파티클을 만들 때 여러 개의 </w:t>
+      </w:r>
+      <w:r>
+        <w:t xml:space="preserve">emitter </w:t>
+      </w:r>
+      <w:r>
+        <w:rPr>
+          <w:rFonts w:hint="eastAsia"/>
+        </w:rPr>
+        <w:t>을 섞어서 만들도록 한다.</w:t>
+      </w:r>
+    </w:p>
+    <w:p>
+      <w:pPr>
+        <w:spacing w:after="0"/>
+      </w:pPr>
+    </w:p>
+    <w:p>
+      <w:pPr>
+        <w:spacing w:after="0"/>
+        <w:rPr>
+          <w:rFonts w:hint="eastAsia"/>
+        </w:rPr>
+      </w:pPr>
+      <w:r>
+        <w:rPr>
+          <w:rFonts w:hint="eastAsia"/>
+        </w:rPr>
+        <w:t xml:space="preserve">패턴을 따라 파티클이 이동 </w:t>
+      </w:r>
+      <w:r>
+        <w:t xml:space="preserve">-&gt; </w:t>
+      </w:r>
+      <w:r>
+        <w:rPr>
+          <w:rFonts w:hint="eastAsia"/>
+        </w:rPr>
+        <w:t xml:space="preserve">위에서 여러 개의 </w:t>
+      </w:r>
+      <w:r>
+        <w:t>emitter</w:t>
+      </w:r>
+      <w:r>
+        <w:rPr>
+          <w:rFonts w:hint="eastAsia"/>
+        </w:rPr>
+        <w:t xml:space="preserve">을 섞는다고 한 개념을 적용해보면 첫번째 </w:t>
+      </w:r>
+      <w:r>
+        <w:t>emitter</w:t>
+      </w:r>
+      <w:r>
+        <w:rPr>
+          <w:rFonts w:hint="eastAsia"/>
+        </w:rPr>
+        <w:t>은 패턴(점)들이 일정 방향으로 이동하는(흘러내리는) emitter</w:t>
+      </w:r>
+      <w:r>
+        <w:t xml:space="preserve"> </w:t>
+      </w:r>
+      <w:r>
+        <w:rPr>
+          <w:rFonts w:hint="eastAsia"/>
+        </w:rPr>
+        <w:t xml:space="preserve">이다. 그러면 그 </w:t>
+      </w:r>
+      <w:r>
+        <w:t>emitter</w:t>
+      </w:r>
+      <w:r>
+        <w:rPr>
+          <w:rFonts w:hint="eastAsia"/>
+        </w:rPr>
+        <w:t xml:space="preserve">을 따라가는 액체 형태의 </w:t>
+      </w:r>
+      <w:r>
+        <w:t>emitter</w:t>
+      </w:r>
+      <w:r>
+        <w:rPr>
+          <w:rFonts w:hint="eastAsia"/>
+        </w:rPr>
+        <w:t xml:space="preserve">을 두번째 </w:t>
+      </w:r>
+      <w:r>
+        <w:t>emitter</w:t>
+      </w:r>
+      <w:r>
+        <w:rPr>
+          <w:rFonts w:hint="eastAsia"/>
+        </w:rPr>
+        <w:t>로 넣어주면 될 것 같다.</w:t>
+      </w:r>
     </w:p>
     <w:sectPr>
       <w:pgSz w:w="11906" w:h="16838"/>
@@ -2633,4 +2955,16 @@
     </a:ext>
   </a:extLst>
 </a:theme>
+</file>
+
+<file path=customXml/item1.xml><?xml version="1.0" encoding="utf-8"?>
+<b:Sources xmlns:b="http://schemas.openxmlformats.org/officeDocument/2006/bibliography" xmlns="http://schemas.openxmlformats.org/officeDocument/2006/bibliography" SelectedStyle="\APASixthEditionOfficeOnline.xsl" StyleName="APA" Version="6"/>
+</file>
+
+<file path=customXml/itemProps1.xml><?xml version="1.0" encoding="utf-8"?>
+<ds:datastoreItem xmlns:ds="http://schemas.openxmlformats.org/officeDocument/2006/customXml" ds:itemID="{2D39750A-1E12-4BDE-BF7C-7A81DD2DDEB8}">
+  <ds:schemaRefs>
+    <ds:schemaRef ds:uri="http://schemas.openxmlformats.org/officeDocument/2006/bibliography"/>
+  </ds:schemaRefs>
+</ds:datastoreItem>
 </file>
</xml_diff>